<commit_message>
fix: update RequestLogForm to handle business request data and clean form inputs
- Modified RequestLogForm to initialize business name and address fields from logFormData.
- Implemented a cleaning function to convert null/undefined values to empty strings before form submission.
- Refactored conditional rendering for birth date and other fields based on the request type, ensuring proper display for business requests.
- Removed redundant input fields for non-business requests, streamlining the form layout.
</commit_message>
<xml_diff>
--- a/public/request-business.docx
+++ b/public/request-business.docx
@@ -318,19 +318,7 @@
         <w:ind w:left="360"/>
       </w:pPr>
       <w:r>
-        <w:t>June 02,</w:t>
-      </w:r>
-      <w:r>
-        <w:rPr>
-          <w:spacing w:val="1"/>
-        </w:rPr>
-        <w:t xml:space="preserve"> </w:t>
-      </w:r>
-      <w:r>
-        <w:rPr>
-          <w:spacing w:val="-4"/>
-        </w:rPr>
-        <w:t>2025</w:t>
+        <w:t>+++INS currentDate+++</w:t>
       </w:r>
     </w:p>
     <w:p>
@@ -723,14 +711,22 @@
         <w:rPr>
           <w:spacing w:val="-2"/>
         </w:rPr>
-        <w:t>+++INS business</w:t>
-      </w:r>
+        <w:t xml:space="preserve">+++INS </w:t>
+      </w:r>
+      <w:proofErr w:type="spellStart"/>
       <w:r>
         <w:rPr>
           <w:spacing w:val="-2"/>
         </w:rPr>
+        <w:t>business</w:t>
+      </w:r>
+      <w:r>
+        <w:rPr>
+          <w:spacing w:val="-2"/>
+        </w:rPr>
         <w:t>Address</w:t>
       </w:r>
+      <w:proofErr w:type="spellEnd"/>
       <w:r>
         <w:rPr>
           <w:spacing w:val="-2"/>

</xml_diff>